<commit_message>
Add use case 3, change 2
</commit_message>
<xml_diff>
--- a/RUP/Use Cases/2 Просмотр истории заказов.docx
+++ b/RUP/Use Cases/2 Просмотр истории заказов.docx
@@ -104,8 +104,10 @@
           <w:i/>
           <w:lang w:val="en-US"/>
         </w:rPr>
-        <w:t>1.1</w:t>
-      </w:r>
+        <w:t>1.2</w:t>
+      </w:r>
+      <w:bookmarkStart w:id="0" w:name="_GoBack"/>
+      <w:bookmarkEnd w:id="0"/>
       <w:r>
         <w:rPr>
           <w:lang w:val="en-US"/>
@@ -116,40 +118,49 @@
     <w:p>
       <w:pPr>
         <w:pStyle w:val="Heading1"/>
-        <w:rPr>
-          <w:lang w:val="en-US"/>
-        </w:rPr>
-      </w:pPr>
-      <w:r>
-        <w:rPr>
-          <w:lang w:val="en-US"/>
-        </w:rPr>
-        <w:t xml:space="preserve">Use-Case Name </w:t>
-      </w:r>
-    </w:p>
-    <w:p>
-      <w:r>
-        <w:rPr>
-          <w:lang w:val="en-US"/>
-        </w:rPr>
+      </w:pPr>
+      <w:r>
+        <w:rPr>
+          <w:lang w:val="en-US"/>
+        </w:rPr>
+        <w:t>Use</w:t>
+      </w:r>
+      <w:r>
+        <w:t>-</w:t>
+      </w:r>
+      <w:r>
+        <w:rPr>
+          <w:lang w:val="en-US"/>
+        </w:rPr>
+        <w:t>Case</w:t>
+      </w:r>
+      <w:r>
+        <w:t xml:space="preserve"> </w:t>
+      </w:r>
+      <w:r>
+        <w:rPr>
+          <w:lang w:val="en-US"/>
+        </w:rPr>
+        <w:t>Name</w:t>
+      </w:r>
+      <w:r>
+        <w:t xml:space="preserve"> </w:t>
+      </w:r>
+    </w:p>
+    <w:p>
+      <w:r>
         <w:tab/>
       </w:r>
       <w:r>
         <w:t>Просмотр</w:t>
       </w:r>
       <w:r>
-        <w:rPr>
-          <w:lang w:val="en-US"/>
-        </w:rPr>
         <w:t xml:space="preserve"> </w:t>
       </w:r>
       <w:r>
         <w:t>истории</w:t>
       </w:r>
       <w:r>
-        <w:rPr>
-          <w:lang w:val="en-US"/>
-        </w:rPr>
         <w:t xml:space="preserve"> </w:t>
       </w:r>
       <w:r>
@@ -159,6 +170,9 @@
     <w:p>
       <w:pPr>
         <w:pStyle w:val="Heading1"/>
+        <w:rPr>
+          <w:lang w:val="en-US"/>
+        </w:rPr>
       </w:pPr>
       <w:r>
         <w:rPr>
@@ -168,7 +182,15 @@
       </w:r>
     </w:p>
     <w:p>
-      <w:r>
+      <w:pPr>
+        <w:rPr>
+          <w:lang w:val="en-US"/>
+        </w:rPr>
+      </w:pPr>
+      <w:r>
+        <w:rPr>
+          <w:lang w:val="en-US"/>
+        </w:rPr>
         <w:tab/>
       </w:r>
       <w:r>
@@ -178,6 +200,9 @@
         <w:t>Primary</w:t>
       </w:r>
       <w:r>
+        <w:rPr>
+          <w:lang w:val="en-US"/>
+        </w:rPr>
         <w:t xml:space="preserve"> </w:t>
       </w:r>
       <w:r>
@@ -187,12 +212,21 @@
         <w:t>Actor</w:t>
       </w:r>
       <w:r>
+        <w:rPr>
+          <w:lang w:val="en-US"/>
+        </w:rPr>
         <w:t>:</w:t>
       </w:r>
       <w:r>
+        <w:rPr>
+          <w:lang w:val="en-US"/>
+        </w:rPr>
         <w:tab/>
       </w:r>
       <w:r>
+        <w:rPr>
+          <w:lang w:val="en-US"/>
+        </w:rPr>
         <w:tab/>
       </w:r>
       <w:r>
@@ -200,7 +234,15 @@
       </w:r>
     </w:p>
     <w:p>
-      <w:r>
+      <w:pPr>
+        <w:rPr>
+          <w:lang w:val="en-US"/>
+        </w:rPr>
+      </w:pPr>
+      <w:r>
+        <w:rPr>
+          <w:lang w:val="en-US"/>
+        </w:rPr>
         <w:tab/>
       </w:r>
       <w:r>
@@ -210,6 +252,9 @@
         <w:t>Other</w:t>
       </w:r>
       <w:r>
+        <w:rPr>
+          <w:lang w:val="en-US"/>
+        </w:rPr>
         <w:t xml:space="preserve"> </w:t>
       </w:r>
       <w:r>
@@ -219,12 +264,21 @@
         <w:t>Actors</w:t>
       </w:r>
       <w:r>
+        <w:rPr>
+          <w:lang w:val="en-US"/>
+        </w:rPr>
         <w:t>:</w:t>
       </w:r>
       <w:r>
+        <w:rPr>
+          <w:lang w:val="en-US"/>
+        </w:rPr>
         <w:tab/>
       </w:r>
       <w:r>
+        <w:rPr>
+          <w:lang w:val="en-US"/>
+        </w:rPr>
         <w:tab/>
       </w:r>
       <w:r>
@@ -234,9 +288,6 @@
     <w:p>
       <w:pPr>
         <w:pStyle w:val="Heading1"/>
-        <w:rPr>
-          <w:lang w:val="en-US"/>
-        </w:rPr>
       </w:pPr>
       <w:r>
         <w:rPr>
@@ -245,9 +296,6 @@
         <w:t>Brief</w:t>
       </w:r>
       <w:r>
-        <w:rPr>
-          <w:lang w:val="en-US"/>
-        </w:rPr>
         <w:t xml:space="preserve"> </w:t>
       </w:r>
       <w:r>
@@ -382,16 +430,7 @@
         </w:numPr>
       </w:pPr>
       <w:r>
-        <w:t>Система</w:t>
-      </w:r>
-      <w:r>
-        <w:t xml:space="preserve"> отображает </w:t>
-      </w:r>
-      <w:r>
-        <w:t>заказы</w:t>
-      </w:r>
-      <w:r>
-        <w:t xml:space="preserve"> в </w:t>
+        <w:t xml:space="preserve">Система отображает заказы в </w:t>
       </w:r>
       <w:r>
         <w:t xml:space="preserve">ранжированных по статусу, а затем по сроку выполнения </w:t>
@@ -790,240 +829,41 @@
           <w:ilvl w:val="0"/>
           <w:numId w:val="4"/>
         </w:numPr>
-      </w:pPr>
-      <w:r>
-        <w:t xml:space="preserve">Система </w:t>
-      </w:r>
-      <w:r>
-        <w:t>дифференцирует</w:t>
-      </w:r>
-      <w:r>
-        <w:t xml:space="preserve"> состояние заказа для текущих заказов</w:t>
-      </w:r>
-      <w:r>
-        <w:t xml:space="preserve"> с помощью подсветки</w:t>
-      </w:r>
-      <w:r>
-        <w:t>:</w:t>
-      </w:r>
-    </w:p>
-    <w:p>
-      <w:pPr>
-        <w:pStyle w:val="ListParagraph"/>
-        <w:numPr>
-          <w:ilvl w:val="1"/>
-          <w:numId w:val="4"/>
-        </w:numPr>
-      </w:pPr>
-      <w:r>
-        <w:rPr>
-          <w:i/>
+        <w:rPr>
+          <w:lang w:val="en-US"/>
+        </w:rPr>
+      </w:pPr>
+      <w:r>
+        <w:t>Прецедент</w:t>
+      </w:r>
+      <w:r>
+        <w:rPr>
+          <w:lang w:val="en-US"/>
+        </w:rPr>
+        <w:t xml:space="preserve"> </w:t>
+      </w:r>
+      <w:r>
+        <w:t>заканчивается</w:t>
+      </w:r>
+      <w:r>
+        <w:rPr>
+          <w:lang w:val="en-US"/>
+        </w:rPr>
+        <w:t>.</w:t>
+      </w:r>
+    </w:p>
+    <w:p>
+      <w:pPr>
+        <w:pStyle w:val="Heading2"/>
+        <w:rPr>
+          <w:lang w:val="en-US"/>
+        </w:rPr>
+      </w:pPr>
+      <w:r>
+        <w:rPr>
+          <w:lang w:val="en-US"/>
         </w:rPr>
         <w:lastRenderedPageBreak/>
-        <w:t>Если</w:t>
-      </w:r>
-      <w:r>
-        <w:rPr>
-          <w:i/>
-        </w:rPr>
-        <w:t xml:space="preserve"> </w:t>
-      </w:r>
-      <w:r>
-        <w:rPr>
-          <w:i/>
-        </w:rPr>
-        <w:tab/>
-      </w:r>
-      <w:r>
-        <w:t>заказ</w:t>
-      </w:r>
-      <w:r>
-        <w:t xml:space="preserve"> </w:t>
-      </w:r>
-      <w:r>
-        <w:t>типа</w:t>
-      </w:r>
-      <w:r>
-        <w:t xml:space="preserve"> «</w:t>
-      </w:r>
-      <w:proofErr w:type="gramStart"/>
-      <w:r>
-        <w:t>Новый</w:t>
-      </w:r>
-      <w:r>
-        <w:t>»</w:t>
-      </w:r>
-      <w:r>
-        <w:br/>
-      </w:r>
-      <w:r>
-        <w:rPr>
-          <w:i/>
-        </w:rPr>
-        <w:t>то</w:t>
-      </w:r>
-      <w:proofErr w:type="gramEnd"/>
-      <w:r>
-        <w:rPr>
-          <w:i/>
-        </w:rPr>
-        <w:t xml:space="preserve"> </w:t>
-      </w:r>
-      <w:r>
-        <w:rPr>
-          <w:i/>
-        </w:rPr>
-        <w:tab/>
-      </w:r>
-      <w:r>
-        <w:t>серая подсветка;</w:t>
-      </w:r>
-    </w:p>
-    <w:p>
-      <w:pPr>
-        <w:pStyle w:val="ListParagraph"/>
-        <w:numPr>
-          <w:ilvl w:val="1"/>
-          <w:numId w:val="4"/>
-        </w:numPr>
-      </w:pPr>
-      <w:r>
-        <w:rPr>
-          <w:i/>
-        </w:rPr>
-        <w:t>Если</w:t>
-      </w:r>
-      <w:r>
-        <w:rPr>
-          <w:i/>
-        </w:rPr>
-        <w:tab/>
-      </w:r>
-      <w:r>
-        <w:t xml:space="preserve">заказ типа «В </w:t>
-      </w:r>
-      <w:proofErr w:type="gramStart"/>
-      <w:r>
-        <w:t>процессе»</w:t>
-      </w:r>
-      <w:r>
-        <w:br/>
-      </w:r>
-      <w:r>
-        <w:rPr>
-          <w:i/>
-        </w:rPr>
-        <w:t>то</w:t>
-      </w:r>
-      <w:proofErr w:type="gramEnd"/>
-      <w:r>
-        <w:rPr>
-          <w:i/>
-        </w:rPr>
-        <w:tab/>
-      </w:r>
-      <w:r>
-        <w:rPr>
-          <w:i/>
-        </w:rPr>
-        <w:tab/>
-      </w:r>
-      <w:r>
-        <w:t>зеленая подсветка;</w:t>
-      </w:r>
-    </w:p>
-    <w:p>
-      <w:pPr>
-        <w:pStyle w:val="ListParagraph"/>
-        <w:numPr>
-          <w:ilvl w:val="1"/>
-          <w:numId w:val="4"/>
-        </w:numPr>
-      </w:pPr>
-      <w:r>
-        <w:rPr>
-          <w:i/>
-        </w:rPr>
-        <w:t>Если</w:t>
-      </w:r>
-      <w:r>
-        <w:rPr>
-          <w:i/>
-        </w:rPr>
-        <w:tab/>
-      </w:r>
-      <w:r>
-        <w:t>заказ типа «</w:t>
-      </w:r>
-      <w:proofErr w:type="gramStart"/>
-      <w:r>
-        <w:t>Заблокированный»</w:t>
-      </w:r>
-      <w:r>
-        <w:rPr>
-          <w:i/>
-        </w:rPr>
-        <w:br/>
-        <w:t>то</w:t>
-      </w:r>
-      <w:proofErr w:type="gramEnd"/>
-      <w:r>
-        <w:rPr>
-          <w:i/>
-        </w:rPr>
-        <w:tab/>
-      </w:r>
-      <w:r>
-        <w:rPr>
-          <w:i/>
-        </w:rPr>
-        <w:tab/>
-      </w:r>
-      <w:r>
-        <w:t>красная подсветка.</w:t>
-      </w:r>
-    </w:p>
-    <w:p>
-      <w:pPr>
-        <w:pStyle w:val="ListParagraph"/>
-        <w:numPr>
-          <w:ilvl w:val="0"/>
-          <w:numId w:val="4"/>
-        </w:numPr>
-        <w:rPr>
-          <w:lang w:val="en-US"/>
-        </w:rPr>
-      </w:pPr>
-      <w:r>
-        <w:t>Прецедент</w:t>
-      </w:r>
-      <w:r>
-        <w:rPr>
-          <w:lang w:val="en-US"/>
-        </w:rPr>
-        <w:t xml:space="preserve"> </w:t>
-      </w:r>
-      <w:r>
-        <w:t>заканчивается</w:t>
-      </w:r>
-      <w:r>
-        <w:rPr>
-          <w:lang w:val="en-US"/>
-        </w:rPr>
-        <w:t>.</w:t>
-      </w:r>
-    </w:p>
-    <w:p>
-      <w:pPr>
-        <w:pStyle w:val="Heading2"/>
-        <w:rPr>
-          <w:lang w:val="en-US"/>
-        </w:rPr>
-      </w:pPr>
-      <w:r>
-        <w:rPr>
-          <w:lang w:val="en-US"/>
-        </w:rPr>
         <w:tab/>
       </w:r>
       <w:r>
@@ -1242,20 +1082,190 @@
         </w:rPr>
       </w:pPr>
       <w:r>
-        <w:t>Система отобразила различные функциональные возможности для различных групп заказов и дифференцировала</w:t>
-      </w:r>
-      <w:bookmarkStart w:id="0" w:name="_GoBack"/>
-      <w:bookmarkEnd w:id="0"/>
-      <w:r>
-        <w:t xml:space="preserve"> группы по цвету.</w:t>
+        <w:t>Система отобразила различные функциональные возможности для различных групп заказов и дифферен</w:t>
+      </w:r>
+      <w:r>
+        <w:t>цировала группы по цвету:</w:t>
+      </w:r>
+    </w:p>
+    <w:p>
+      <w:pPr>
+        <w:pStyle w:val="ListParagraph"/>
+        <w:numPr>
+          <w:ilvl w:val="1"/>
+          <w:numId w:val="7"/>
+        </w:numPr>
+      </w:pPr>
+      <w:r>
+        <w:rPr>
+          <w:i/>
+        </w:rPr>
+        <w:t>Если</w:t>
+      </w:r>
+      <w:r>
+        <w:rPr>
+          <w:i/>
+        </w:rPr>
+        <w:t xml:space="preserve"> </w:t>
+      </w:r>
+      <w:r>
+        <w:rPr>
+          <w:i/>
+        </w:rPr>
+        <w:tab/>
+      </w:r>
+      <w:r>
+        <w:t>заказ</w:t>
+      </w:r>
+      <w:r>
+        <w:t xml:space="preserve"> </w:t>
+      </w:r>
+      <w:r>
+        <w:t>типа</w:t>
+      </w:r>
+      <w:r>
+        <w:t xml:space="preserve"> «</w:t>
+      </w:r>
+      <w:proofErr w:type="gramStart"/>
+      <w:r>
+        <w:t>Новый</w:t>
+      </w:r>
+      <w:r>
+        <w:t>»</w:t>
+      </w:r>
+      <w:r>
+        <w:br/>
+      </w:r>
+      <w:r>
+        <w:rPr>
+          <w:i/>
+        </w:rPr>
+        <w:t>то</w:t>
+      </w:r>
+      <w:proofErr w:type="gramEnd"/>
+      <w:r>
+        <w:rPr>
+          <w:i/>
+        </w:rPr>
+        <w:t xml:space="preserve"> </w:t>
+      </w:r>
+      <w:r>
+        <w:rPr>
+          <w:i/>
+        </w:rPr>
+        <w:tab/>
+      </w:r>
+      <w:r>
+        <w:t>серая подсветка;</w:t>
+      </w:r>
+    </w:p>
+    <w:p>
+      <w:pPr>
+        <w:pStyle w:val="ListParagraph"/>
+        <w:numPr>
+          <w:ilvl w:val="1"/>
+          <w:numId w:val="7"/>
+        </w:numPr>
+      </w:pPr>
+      <w:r>
+        <w:rPr>
+          <w:i/>
+        </w:rPr>
+        <w:t>Если</w:t>
+      </w:r>
+      <w:r>
+        <w:rPr>
+          <w:i/>
+        </w:rPr>
+        <w:tab/>
+      </w:r>
+      <w:r>
+        <w:t xml:space="preserve">заказ типа «В </w:t>
+      </w:r>
+      <w:proofErr w:type="gramStart"/>
+      <w:r>
+        <w:t>процессе»</w:t>
+      </w:r>
+      <w:r>
+        <w:br/>
+      </w:r>
+      <w:r>
+        <w:rPr>
+          <w:i/>
+        </w:rPr>
+        <w:t>то</w:t>
+      </w:r>
+      <w:proofErr w:type="gramEnd"/>
+      <w:r>
+        <w:rPr>
+          <w:i/>
+        </w:rPr>
+        <w:tab/>
+      </w:r>
+      <w:r>
+        <w:rPr>
+          <w:i/>
+        </w:rPr>
+        <w:tab/>
+      </w:r>
+      <w:r>
+        <w:t>зеленая подсветка;</w:t>
+      </w:r>
+    </w:p>
+    <w:p>
+      <w:pPr>
+        <w:pStyle w:val="ListParagraph"/>
+        <w:numPr>
+          <w:ilvl w:val="1"/>
+          <w:numId w:val="7"/>
+        </w:numPr>
+      </w:pPr>
+      <w:r>
+        <w:rPr>
+          <w:i/>
+        </w:rPr>
+        <w:t>Если</w:t>
+      </w:r>
+      <w:r>
+        <w:rPr>
+          <w:i/>
+        </w:rPr>
+        <w:tab/>
+      </w:r>
+      <w:r>
+        <w:t>заказ типа «</w:t>
+      </w:r>
+      <w:proofErr w:type="gramStart"/>
+      <w:r>
+        <w:t>Заблокированный»</w:t>
+      </w:r>
+      <w:r>
+        <w:rPr>
+          <w:i/>
+        </w:rPr>
+        <w:br/>
+        <w:t>то</w:t>
+      </w:r>
+      <w:proofErr w:type="gramEnd"/>
+      <w:r>
+        <w:rPr>
+          <w:i/>
+        </w:rPr>
+        <w:tab/>
+      </w:r>
+      <w:r>
+        <w:rPr>
+          <w:i/>
+        </w:rPr>
+        <w:tab/>
+      </w:r>
+      <w:r>
+        <w:t>красная подсветка.</w:t>
       </w:r>
     </w:p>
     <w:p>
       <w:pPr>
         <w:pStyle w:val="Heading1"/>
-        <w:rPr>
-          <w:lang w:val="en-US"/>
-        </w:rPr>
       </w:pPr>
       <w:r>
         <w:rPr>
@@ -1264,9 +1274,6 @@
         <w:t>Extension</w:t>
       </w:r>
       <w:r>
-        <w:rPr>
-          <w:lang w:val="en-US"/>
-        </w:rPr>
         <w:t xml:space="preserve"> </w:t>
       </w:r>
       <w:r>
@@ -1308,7 +1315,6 @@
         <w:rPr>
           <w:rFonts w:ascii="Times New Roman" w:hAnsi="Times New Roman"/>
           <w:szCs w:val="28"/>
-          <w:lang w:val="en-US"/>
         </w:rPr>
         <w:tab/>
       </w:r>
@@ -1331,7 +1337,6 @@
         <w:rPr>
           <w:rFonts w:ascii="Times New Roman" w:hAnsi="Times New Roman"/>
           <w:szCs w:val="28"/>
-          <w:lang w:val="en-US"/>
         </w:rPr>
         <w:t xml:space="preserve">11 </w:t>
       </w:r>
@@ -1963,7 +1968,7 @@
         <w:b w:val="0"/>
       </w:rPr>
     </w:lvl>
-    <w:lvl w:ilvl="1" w:tplc="04090019" w:tentative="1">
+    <w:lvl w:ilvl="1" w:tplc="04090019">
       <w:start w:val="1"/>
       <w:numFmt w:val="lowerLetter"/>
       <w:lvlText w:val="%2."/>

</xml_diff>